<commit_message>
importation d'une nouvelle base
</commit_message>
<xml_diff>
--- a/ANALYSE DE LA BASE PRC.docx
+++ b/ANALYSE DE LA BASE PRC.docx
@@ -769,69 +769,34 @@
           <w:rFonts w:ascii="Times New Roman" w:hAnsi="Times New Roman" w:cs="Times New Roman"/>
           <w:b/>
           <w:bCs/>
-          <w:lang w:val="en-US"/>
-        </w:rPr>
-      </w:pPr>
-      <w:proofErr w:type="spellStart"/>
+        </w:rPr>
+      </w:pPr>
       <w:r>
         <w:rPr>
           <w:rFonts w:ascii="Times New Roman" w:hAnsi="Times New Roman" w:cs="Times New Roman"/>
           <w:b/>
           <w:bCs/>
-          <w:lang w:val="en-US"/>
         </w:rPr>
         <w:lastRenderedPageBreak/>
-        <w:t>Analyse</w:t>
-      </w:r>
-      <w:proofErr w:type="spellEnd"/>
-      <w:r>
+        <w:t>Analyse descriptive de la base</w:t>
+      </w:r>
+    </w:p>
+    <w:p>
+      <w:pPr>
+        <w:jc w:val="both"/>
         <w:rPr>
           <w:rFonts w:ascii="Times New Roman" w:hAnsi="Times New Roman" w:cs="Times New Roman"/>
           <w:b/>
           <w:bCs/>
-          <w:lang w:val="en-US"/>
-        </w:rPr>
-        <w:t xml:space="preserve"> descriptive de la base</w:t>
-      </w:r>
-    </w:p>
-    <w:p>
-      <w:pPr>
-        <w:jc w:val="both"/>
+        </w:rPr>
+      </w:pPr>
+      <w:r>
         <w:rPr>
           <w:rFonts w:ascii="Times New Roman" w:hAnsi="Times New Roman" w:cs="Times New Roman"/>
           <w:b/>
           <w:bCs/>
-          <w:lang w:val="en-US"/>
-        </w:rPr>
-      </w:pPr>
-      <w:r>
-        <w:rPr>
-          <w:rFonts w:ascii="Times New Roman" w:hAnsi="Times New Roman" w:cs="Times New Roman"/>
-          <w:b/>
-          <w:bCs/>
-          <w:lang w:val="en-US"/>
-        </w:rPr>
-        <w:t xml:space="preserve">Réseau de </w:t>
-      </w:r>
-      <w:proofErr w:type="spellStart"/>
-      <w:r>
-        <w:rPr>
-          <w:rFonts w:ascii="Times New Roman" w:hAnsi="Times New Roman" w:cs="Times New Roman"/>
-          <w:b/>
-          <w:bCs/>
-          <w:lang w:val="en-US"/>
-        </w:rPr>
-        <w:t>neurone</w:t>
-      </w:r>
-      <w:proofErr w:type="spellEnd"/>
-      <w:r>
-        <w:rPr>
-          <w:rFonts w:ascii="Times New Roman" w:hAnsi="Times New Roman" w:cs="Times New Roman"/>
-          <w:b/>
-          <w:bCs/>
-          <w:lang w:val="en-US"/>
-        </w:rPr>
-        <w:t xml:space="preserve"> </w:t>
+        </w:rPr>
+        <w:t xml:space="preserve">Réseau de neurone </w:t>
       </w:r>
     </w:p>
     <w:p>
@@ -1078,14 +1043,12 @@
         </w:rPr>
         <w:t xml:space="preserve"> en contexte : </w:t>
       </w:r>
-      <w:proofErr w:type="gramStart"/>
-      <w:r>
-        <w:rPr>
-          <w:rFonts w:ascii="Times New Roman" w:hAnsi="Times New Roman" w:cs="Times New Roman"/>
-        </w:rPr>
-        <w:t>Un peur</w:t>
-      </w:r>
-      <w:proofErr w:type="gramEnd"/>
+      <w:r>
+        <w:rPr>
+          <w:rFonts w:ascii="Times New Roman" w:hAnsi="Times New Roman" w:cs="Times New Roman"/>
+        </w:rPr>
+        <w:t>Un peu</w:t>
+      </w:r>
       <w:r>
         <w:rPr>
           <w:rFonts w:ascii="Times New Roman" w:hAnsi="Times New Roman" w:cs="Times New Roman"/>
@@ -1114,7 +1077,21 @@
         <w:rPr>
           <w:rFonts w:ascii="Times New Roman" w:hAnsi="Times New Roman" w:cs="Times New Roman"/>
         </w:rPr>
-        <w:t xml:space="preserve">, homme-femme, roi reine (utilisé dans le même contexte – les mots qui entour </w:t>
+        <w:t xml:space="preserve">, homme-femme, roi reine (utilisé dans le même contexte – les mots qui </w:t>
+      </w:r>
+      <w:proofErr w:type="spellStart"/>
+      <w:r>
+        <w:rPr>
+          <w:rFonts w:ascii="Times New Roman" w:hAnsi="Times New Roman" w:cs="Times New Roman"/>
+        </w:rPr>
+        <w:t>entour</w:t>
+      </w:r>
+      <w:proofErr w:type="spellEnd"/>
+      <w:r>
+        <w:rPr>
+          <w:rFonts w:ascii="Times New Roman" w:hAnsi="Times New Roman" w:cs="Times New Roman"/>
+        </w:rPr>
+        <w:t xml:space="preserve"> </w:t>
       </w:r>
       <w:r>
         <w:rPr>
@@ -2524,6 +2501,7 @@
         <w:jc w:val="both"/>
         <w:rPr>
           <w:rFonts w:ascii="Times New Roman" w:hAnsi="Times New Roman" w:cs="Times New Roman"/>
+          <w:lang w:val="en-US"/>
         </w:rPr>
       </w:pPr>
       <w:proofErr w:type="spellStart"/>
@@ -2531,6 +2509,7 @@
       <w:r>
         <w:rPr>
           <w:rFonts w:ascii="Times New Roman" w:hAnsi="Times New Roman" w:cs="Times New Roman"/>
+          <w:lang w:val="en-US"/>
         </w:rPr>
         <w:t>model.train</w:t>
       </w:r>
@@ -2539,6 +2518,7 @@
       <w:r>
         <w:rPr>
           <w:rFonts w:ascii="Times New Roman" w:hAnsi="Times New Roman" w:cs="Times New Roman"/>
+          <w:lang w:val="en-US"/>
         </w:rPr>
         <w:t xml:space="preserve">(corpus, </w:t>
       </w:r>
@@ -2546,6 +2526,7 @@
       <w:r>
         <w:rPr>
           <w:rFonts w:ascii="Times New Roman" w:hAnsi="Times New Roman" w:cs="Times New Roman"/>
+          <w:lang w:val="en-US"/>
         </w:rPr>
         <w:t>total_examples</w:t>
       </w:r>
@@ -2553,6 +2534,7 @@
       <w:r>
         <w:rPr>
           <w:rFonts w:ascii="Times New Roman" w:hAnsi="Times New Roman" w:cs="Times New Roman"/>
+          <w:lang w:val="en-US"/>
         </w:rPr>
         <w:t>=</w:t>
       </w:r>
@@ -2561,6 +2543,7 @@
       <w:r>
         <w:rPr>
           <w:rFonts w:ascii="Times New Roman" w:hAnsi="Times New Roman" w:cs="Times New Roman"/>
+          <w:lang w:val="en-US"/>
         </w:rPr>
         <w:t>model.corpus</w:t>
       </w:r>
@@ -2568,6 +2551,7 @@
       <w:r>
         <w:rPr>
           <w:rFonts w:ascii="Times New Roman" w:hAnsi="Times New Roman" w:cs="Times New Roman"/>
+          <w:lang w:val="en-US"/>
         </w:rPr>
         <w:t>_count</w:t>
       </w:r>
@@ -2575,28 +2559,16 @@
       <w:r>
         <w:rPr>
           <w:rFonts w:ascii="Times New Roman" w:hAnsi="Times New Roman" w:cs="Times New Roman"/>
-        </w:rPr>
-        <w:t xml:space="preserve">, </w:t>
-      </w:r>
-      <w:proofErr w:type="spellStart"/>
-      <w:r>
-        <w:rPr>
-          <w:rFonts w:ascii="Times New Roman" w:hAnsi="Times New Roman" w:cs="Times New Roman"/>
-        </w:rPr>
-        <w:t>epochs</w:t>
-      </w:r>
-      <w:proofErr w:type="spellEnd"/>
-      <w:r>
-        <w:rPr>
-          <w:rFonts w:ascii="Times New Roman" w:hAnsi="Times New Roman" w:cs="Times New Roman"/>
-        </w:rPr>
-        <w:t>=</w:t>
+          <w:lang w:val="en-US"/>
+        </w:rPr>
+        <w:t>, epochs=</w:t>
       </w:r>
       <w:proofErr w:type="spellStart"/>
       <w:proofErr w:type="gramStart"/>
       <w:r>
         <w:rPr>
           <w:rFonts w:ascii="Times New Roman" w:hAnsi="Times New Roman" w:cs="Times New Roman"/>
+          <w:lang w:val="en-US"/>
         </w:rPr>
         <w:t>model.epochs</w:t>
       </w:r>
@@ -2605,6 +2577,7 @@
       <w:r>
         <w:rPr>
           <w:rFonts w:ascii="Times New Roman" w:hAnsi="Times New Roman" w:cs="Times New Roman"/>
+          <w:lang w:val="en-US"/>
         </w:rPr>
         <w:t>)</w:t>
       </w:r>
@@ -2614,20 +2587,23 @@
         <w:jc w:val="both"/>
         <w:rPr>
           <w:rFonts w:ascii="Times New Roman" w:hAnsi="Times New Roman" w:cs="Times New Roman"/>
-        </w:rPr>
-      </w:pPr>
-    </w:p>
-    <w:p>
-      <w:pPr>
-        <w:jc w:val="both"/>
-        <w:rPr>
-          <w:rFonts w:ascii="Times New Roman" w:hAnsi="Times New Roman" w:cs="Times New Roman"/>
+          <w:lang w:val="en-US"/>
+        </w:rPr>
+      </w:pPr>
+    </w:p>
+    <w:p>
+      <w:pPr>
+        <w:jc w:val="both"/>
+        <w:rPr>
+          <w:rFonts w:ascii="Times New Roman" w:hAnsi="Times New Roman" w:cs="Times New Roman"/>
+          <w:lang w:val="en-US"/>
         </w:rPr>
       </w:pPr>
       <w:proofErr w:type="spellStart"/>
       <w:r>
         <w:rPr>
           <w:rFonts w:ascii="Times New Roman" w:hAnsi="Times New Roman" w:cs="Times New Roman"/>
+          <w:lang w:val="en-US"/>
         </w:rPr>
         <w:t>model.wv</w:t>
       </w:r>
@@ -2635,6 +2611,7 @@
       <w:r>
         <w:rPr>
           <w:rFonts w:ascii="Times New Roman" w:hAnsi="Times New Roman" w:cs="Times New Roman"/>
+          <w:lang w:val="en-US"/>
         </w:rPr>
         <w:t>['chat']</w:t>
       </w:r>
@@ -2644,6 +2621,7 @@
         <w:jc w:val="both"/>
         <w:rPr>
           <w:rFonts w:ascii="Times New Roman" w:hAnsi="Times New Roman" w:cs="Times New Roman"/>
+          <w:lang w:val="en-US"/>
         </w:rPr>
       </w:pPr>
     </w:p>
@@ -2750,24 +2728,29 @@
         <w:jc w:val="both"/>
         <w:rPr>
           <w:rFonts w:ascii="Times New Roman" w:hAnsi="Times New Roman" w:cs="Times New Roman"/>
-          <w:lang w:val="en-US"/>
-        </w:rPr>
-      </w:pPr>
-      <w:r>
-        <w:rPr>
-          <w:rFonts w:ascii="Times New Roman" w:hAnsi="Times New Roman" w:cs="Times New Roman"/>
-          <w:lang w:val="en-US"/>
+        </w:rPr>
+      </w:pPr>
+      <w:proofErr w:type="gramStart"/>
+      <w:r>
+        <w:rPr>
+          <w:rFonts w:ascii="Times New Roman" w:hAnsi="Times New Roman" w:cs="Times New Roman"/>
         </w:rPr>
         <w:lastRenderedPageBreak/>
-        <w:t xml:space="preserve">Conclusion: </w:t>
-      </w:r>
-    </w:p>
-    <w:p>
-      <w:pPr>
-        <w:jc w:val="both"/>
-        <w:rPr>
-          <w:rFonts w:ascii="Times New Roman" w:hAnsi="Times New Roman" w:cs="Times New Roman"/>
-          <w:lang w:val="en-US"/>
+        <w:t>Conclusion:</w:t>
+      </w:r>
+      <w:proofErr w:type="gramEnd"/>
+      <w:r>
+        <w:rPr>
+          <w:rFonts w:ascii="Times New Roman" w:hAnsi="Times New Roman" w:cs="Times New Roman"/>
+        </w:rPr>
+        <w:t xml:space="preserve"> </w:t>
+      </w:r>
+    </w:p>
+    <w:p>
+      <w:pPr>
+        <w:jc w:val="both"/>
+        <w:rPr>
+          <w:rFonts w:ascii="Times New Roman" w:hAnsi="Times New Roman" w:cs="Times New Roman"/>
         </w:rPr>
       </w:pPr>
       <w:r>
@@ -2776,33 +2759,6 @@
         </w:rPr>
         <w:t>BERT</w:t>
       </w:r>
-    </w:p>
-    <w:p>
-      <w:pPr>
-        <w:jc w:val="both"/>
-        <w:rPr>
-          <w:rFonts w:ascii="Times New Roman" w:hAnsi="Times New Roman" w:cs="Times New Roman"/>
-          <w:lang w:val="en-US"/>
-        </w:rPr>
-      </w:pPr>
-    </w:p>
-    <w:p>
-      <w:pPr>
-        <w:jc w:val="both"/>
-        <w:rPr>
-          <w:rFonts w:ascii="Times New Roman" w:hAnsi="Times New Roman" w:cs="Times New Roman"/>
-          <w:lang w:val="en-US"/>
-        </w:rPr>
-      </w:pPr>
-    </w:p>
-    <w:p>
-      <w:pPr>
-        <w:jc w:val="both"/>
-        <w:rPr>
-          <w:rFonts w:ascii="Times New Roman" w:hAnsi="Times New Roman" w:cs="Times New Roman"/>
-          <w:lang w:val="en-US"/>
-        </w:rPr>
-      </w:pPr>
     </w:p>
     <w:p>
       <w:pPr>
@@ -3079,25 +3035,435 @@
         </w:rPr>
         <w:t xml:space="preserve"> </w:t>
       </w:r>
-      <w:proofErr w:type="gramStart"/>
-      <w:r>
-        <w:rPr>
-          <w:rFonts w:ascii="Times New Roman" w:hAnsi="Times New Roman" w:cs="Times New Roman"/>
-        </w:rPr>
-        <w:t>( petit</w:t>
-      </w:r>
-      <w:proofErr w:type="gramEnd"/>
-      <w:r>
-        <w:rPr>
-          <w:rFonts w:ascii="Times New Roman" w:hAnsi="Times New Roman" w:cs="Times New Roman"/>
-        </w:rPr>
-        <w:t xml:space="preserve"> vecteur portant u</w:t>
+      <w:r>
+        <w:rPr>
+          <w:rFonts w:ascii="Times New Roman" w:hAnsi="Times New Roman" w:cs="Times New Roman"/>
+        </w:rPr>
+        <w:t>(petit vecteur portant u</w:t>
       </w:r>
       <w:r>
         <w:rPr>
           <w:rFonts w:ascii="Times New Roman" w:hAnsi="Times New Roman" w:cs="Times New Roman"/>
         </w:rPr>
         <w:t>n sens)</w:t>
+      </w:r>
+    </w:p>
+    <w:p>
+      <w:pPr>
+        <w:jc w:val="both"/>
+        <w:rPr>
+          <w:rFonts w:ascii="Times New Roman" w:hAnsi="Times New Roman" w:cs="Times New Roman"/>
+        </w:rPr>
+      </w:pPr>
+      <w:r>
+        <w:rPr>
+          <w:rFonts w:ascii="Times New Roman" w:hAnsi="Times New Roman" w:cs="Times New Roman"/>
+        </w:rPr>
+        <w:t xml:space="preserve">Représentation vectorielle des mots </w:t>
+      </w:r>
+      <w:r>
+        <w:rPr>
+          <w:rFonts w:ascii="Times New Roman" w:hAnsi="Times New Roman" w:cs="Times New Roman"/>
+        </w:rPr>
+        <w:t xml:space="preserve">conservant un sens sémantique pour </w:t>
+      </w:r>
+      <w:r>
+        <w:rPr>
+          <w:rFonts w:ascii="Times New Roman" w:hAnsi="Times New Roman" w:cs="Times New Roman"/>
+        </w:rPr>
+        <w:t>des analyse beaucoup plus fine</w:t>
+      </w:r>
+      <w:r>
+        <w:rPr>
+          <w:rFonts w:ascii="Times New Roman" w:hAnsi="Times New Roman" w:cs="Times New Roman"/>
+        </w:rPr>
+        <w:t xml:space="preserve"> et compréhensible</w:t>
+      </w:r>
+      <w:r>
+        <w:rPr>
+          <w:rFonts w:ascii="Times New Roman" w:hAnsi="Times New Roman" w:cs="Times New Roman"/>
+        </w:rPr>
+        <w:t xml:space="preserve"> des textes</w:t>
+      </w:r>
+      <w:r>
+        <w:rPr>
+          <w:rFonts w:ascii="Times New Roman" w:hAnsi="Times New Roman" w:cs="Times New Roman"/>
+        </w:rPr>
+        <w:t xml:space="preserve"> par la machine. </w:t>
+      </w:r>
+    </w:p>
+    <w:p>
+      <w:pPr>
+        <w:jc w:val="center"/>
+        <w:rPr>
+          <w:rFonts w:ascii="Times New Roman" w:hAnsi="Times New Roman" w:cs="Times New Roman"/>
+          <w:b/>
+          <w:bCs/>
+        </w:rPr>
+      </w:pPr>
+      <w:r>
+        <w:rPr>
+          <w:rFonts w:ascii="Times New Roman" w:hAnsi="Times New Roman" w:cs="Times New Roman"/>
+          <w:b/>
+          <w:bCs/>
+        </w:rPr>
+        <w:t xml:space="preserve">Word </w:t>
+      </w:r>
+      <w:proofErr w:type="spellStart"/>
+      <w:r>
+        <w:rPr>
+          <w:rFonts w:ascii="Times New Roman" w:hAnsi="Times New Roman" w:cs="Times New Roman"/>
+          <w:b/>
+          <w:bCs/>
+        </w:rPr>
+        <w:t>Embedding</w:t>
+      </w:r>
+      <w:proofErr w:type="spellEnd"/>
+    </w:p>
+    <w:p>
+      <w:pPr>
+        <w:jc w:val="both"/>
+        <w:rPr>
+          <w:rFonts w:ascii="Times New Roman" w:hAnsi="Times New Roman" w:cs="Times New Roman"/>
+        </w:rPr>
+      </w:pPr>
+      <w:r>
+        <w:rPr>
+          <w:rFonts w:ascii="Times New Roman" w:hAnsi="Times New Roman" w:cs="Times New Roman"/>
+        </w:rPr>
+        <w:t xml:space="preserve">Techniques plus courantes </w:t>
+      </w:r>
+      <w:r>
+        <w:rPr>
+          <w:rFonts w:ascii="Times New Roman" w:hAnsi="Times New Roman" w:cs="Times New Roman"/>
+        </w:rPr>
+        <w:t xml:space="preserve">d’encodage : </w:t>
+      </w:r>
+      <w:r>
+        <w:rPr>
+          <w:rFonts w:ascii="Times New Roman" w:hAnsi="Times New Roman" w:cs="Times New Roman"/>
+        </w:rPr>
+        <w:t xml:space="preserve">Word2Vec, </w:t>
+      </w:r>
+      <w:proofErr w:type="spellStart"/>
+      <w:r>
+        <w:rPr>
+          <w:rFonts w:ascii="Times New Roman" w:hAnsi="Times New Roman" w:cs="Times New Roman"/>
+        </w:rPr>
+        <w:t>GloVe</w:t>
+      </w:r>
+      <w:proofErr w:type="spellEnd"/>
+      <w:r>
+        <w:rPr>
+          <w:rFonts w:ascii="Times New Roman" w:hAnsi="Times New Roman" w:cs="Times New Roman"/>
+        </w:rPr>
+        <w:t xml:space="preserve"> et </w:t>
+      </w:r>
+      <w:proofErr w:type="spellStart"/>
+      <w:r>
+        <w:rPr>
+          <w:rFonts w:ascii="Times New Roman" w:hAnsi="Times New Roman" w:cs="Times New Roman"/>
+        </w:rPr>
+        <w:t>FastText</w:t>
+      </w:r>
+      <w:proofErr w:type="spellEnd"/>
+      <w:r>
+        <w:rPr>
+          <w:rFonts w:ascii="Times New Roman" w:hAnsi="Times New Roman" w:cs="Times New Roman"/>
+        </w:rPr>
+        <w:t xml:space="preserve">. </w:t>
+      </w:r>
+    </w:p>
+    <w:p>
+      <w:pPr>
+        <w:numPr>
+          <w:ilvl w:val="0"/>
+          <w:numId w:val="6"/>
+        </w:numPr>
+        <w:jc w:val="both"/>
+        <w:rPr>
+          <w:rFonts w:ascii="Times New Roman" w:hAnsi="Times New Roman" w:cs="Times New Roman"/>
+        </w:rPr>
+      </w:pPr>
+      <w:r>
+        <w:rPr>
+          <w:rFonts w:ascii="Times New Roman" w:hAnsi="Times New Roman" w:cs="Times New Roman"/>
+        </w:rPr>
+        <w:t xml:space="preserve">Word2Vec : une méthode populaire pour créer des </w:t>
+      </w:r>
+      <w:proofErr w:type="spellStart"/>
+      <w:r>
+        <w:rPr>
+          <w:rFonts w:ascii="Times New Roman" w:hAnsi="Times New Roman" w:cs="Times New Roman"/>
+        </w:rPr>
+        <w:t>embeddings</w:t>
+      </w:r>
+      <w:proofErr w:type="spellEnd"/>
+      <w:r>
+        <w:rPr>
+          <w:rFonts w:ascii="Times New Roman" w:hAnsi="Times New Roman" w:cs="Times New Roman"/>
+        </w:rPr>
+        <w:t xml:space="preserve"> basés sur le contexte.</w:t>
+      </w:r>
+    </w:p>
+    <w:p>
+      <w:pPr>
+        <w:numPr>
+          <w:ilvl w:val="0"/>
+          <w:numId w:val="6"/>
+        </w:numPr>
+        <w:jc w:val="both"/>
+        <w:rPr>
+          <w:rFonts w:ascii="Times New Roman" w:hAnsi="Times New Roman" w:cs="Times New Roman"/>
+        </w:rPr>
+      </w:pPr>
+      <w:proofErr w:type="spellStart"/>
+      <w:r>
+        <w:rPr>
+          <w:rFonts w:ascii="Times New Roman" w:hAnsi="Times New Roman" w:cs="Times New Roman"/>
+        </w:rPr>
+        <w:t>GloVe</w:t>
+      </w:r>
+      <w:proofErr w:type="spellEnd"/>
+      <w:r>
+        <w:rPr>
+          <w:rFonts w:ascii="Times New Roman" w:hAnsi="Times New Roman" w:cs="Times New Roman"/>
+        </w:rPr>
+        <w:t xml:space="preserve"> : utilise des statistiques globales pour générer des vecteurs de mots.</w:t>
+      </w:r>
+    </w:p>
+    <w:p>
+      <w:pPr>
+        <w:numPr>
+          <w:ilvl w:val="0"/>
+          <w:numId w:val="6"/>
+        </w:numPr>
+        <w:jc w:val="both"/>
+        <w:rPr>
+          <w:rFonts w:ascii="Times New Roman" w:hAnsi="Times New Roman" w:cs="Times New Roman"/>
+        </w:rPr>
+      </w:pPr>
+      <w:proofErr w:type="spellStart"/>
+      <w:r>
+        <w:rPr>
+          <w:rFonts w:ascii="Times New Roman" w:hAnsi="Times New Roman" w:cs="Times New Roman"/>
+        </w:rPr>
+        <w:t>FastText</w:t>
+      </w:r>
+      <w:proofErr w:type="spellEnd"/>
+      <w:r>
+        <w:rPr>
+          <w:rFonts w:ascii="Times New Roman" w:hAnsi="Times New Roman" w:cs="Times New Roman"/>
+        </w:rPr>
+        <w:t xml:space="preserve"> : améliore Word2Vec en considérant les sous-mots.</w:t>
+      </w:r>
+    </w:p>
+    <w:p>
+      <w:pPr>
+        <w:jc w:val="both"/>
+        <w:rPr>
+          <w:rFonts w:ascii="Times New Roman" w:hAnsi="Times New Roman" w:cs="Times New Roman"/>
+        </w:rPr>
+      </w:pPr>
+      <w:r>
+        <w:rPr>
+          <w:rFonts w:ascii="Times New Roman" w:hAnsi="Times New Roman" w:cs="Times New Roman"/>
+        </w:rPr>
+        <w:t>Pour ma première participation, j’ai aimé</w:t>
+      </w:r>
+      <w:r>
+        <w:rPr>
+          <w:rFonts w:ascii="Times New Roman" w:hAnsi="Times New Roman" w:cs="Times New Roman"/>
+        </w:rPr>
+        <w:t xml:space="preserve"> et trouver très intéressante la formation</w:t>
+      </w:r>
+      <w:r>
+        <w:rPr>
+          <w:rFonts w:ascii="Times New Roman" w:hAnsi="Times New Roman" w:cs="Times New Roman"/>
+        </w:rPr>
+        <w:t>, d’autant plus que ces formation</w:t>
+      </w:r>
+      <w:r>
+        <w:rPr>
+          <w:rFonts w:ascii="Times New Roman" w:hAnsi="Times New Roman" w:cs="Times New Roman"/>
+        </w:rPr>
+        <w:t>s</w:t>
+      </w:r>
+      <w:r>
+        <w:rPr>
+          <w:rFonts w:ascii="Times New Roman" w:hAnsi="Times New Roman" w:cs="Times New Roman"/>
+        </w:rPr>
+        <w:t xml:space="preserve"> nous permettent </w:t>
+      </w:r>
+      <w:r>
+        <w:rPr>
+          <w:rFonts w:ascii="Times New Roman" w:hAnsi="Times New Roman" w:cs="Times New Roman"/>
+        </w:rPr>
+        <w:t xml:space="preserve">d’apprendre beaucoup plus sur le métier et </w:t>
+      </w:r>
+      <w:r>
+        <w:rPr>
+          <w:rFonts w:ascii="Times New Roman" w:hAnsi="Times New Roman" w:cs="Times New Roman"/>
+        </w:rPr>
+        <w:t>de maintenir à flot</w:t>
+      </w:r>
+      <w:r>
+        <w:rPr>
+          <w:rFonts w:ascii="Times New Roman" w:hAnsi="Times New Roman" w:cs="Times New Roman"/>
+        </w:rPr>
+        <w:t xml:space="preserve"> nos</w:t>
+      </w:r>
+      <w:r>
+        <w:rPr>
+          <w:rFonts w:ascii="Times New Roman" w:hAnsi="Times New Roman" w:cs="Times New Roman"/>
+        </w:rPr>
+        <w:t xml:space="preserve"> connaissance</w:t>
+      </w:r>
+      <w:r>
+        <w:rPr>
+          <w:rFonts w:ascii="Times New Roman" w:hAnsi="Times New Roman" w:cs="Times New Roman"/>
+        </w:rPr>
+        <w:t>s</w:t>
+      </w:r>
+      <w:r>
+        <w:rPr>
+          <w:rFonts w:ascii="Times New Roman" w:hAnsi="Times New Roman" w:cs="Times New Roman"/>
+        </w:rPr>
+        <w:t xml:space="preserve"> et </w:t>
+      </w:r>
+      <w:r>
+        <w:rPr>
+          <w:rFonts w:ascii="Times New Roman" w:hAnsi="Times New Roman" w:cs="Times New Roman"/>
+        </w:rPr>
+        <w:t>ainsi</w:t>
+      </w:r>
+      <w:r>
+        <w:rPr>
+          <w:rFonts w:ascii="Times New Roman" w:hAnsi="Times New Roman" w:cs="Times New Roman"/>
+        </w:rPr>
+        <w:t xml:space="preserve"> </w:t>
+      </w:r>
+      <w:r>
+        <w:rPr>
+          <w:rFonts w:ascii="Times New Roman" w:hAnsi="Times New Roman" w:cs="Times New Roman"/>
+        </w:rPr>
+        <w:t xml:space="preserve">rester transversale sur </w:t>
+      </w:r>
+      <w:r>
+        <w:rPr>
+          <w:rFonts w:ascii="Times New Roman" w:hAnsi="Times New Roman" w:cs="Times New Roman"/>
+        </w:rPr>
+        <w:t>plusieurs sujets</w:t>
+      </w:r>
+      <w:r>
+        <w:rPr>
+          <w:rFonts w:ascii="Times New Roman" w:hAnsi="Times New Roman" w:cs="Times New Roman"/>
+        </w:rPr>
+        <w:t> ; c</w:t>
+      </w:r>
+      <w:r>
+        <w:rPr>
+          <w:rFonts w:ascii="Times New Roman" w:hAnsi="Times New Roman" w:cs="Times New Roman"/>
+        </w:rPr>
+        <w:t>e qui est l’une des qualité</w:t>
+      </w:r>
+      <w:r>
+        <w:rPr>
+          <w:rFonts w:ascii="Times New Roman" w:hAnsi="Times New Roman" w:cs="Times New Roman"/>
+        </w:rPr>
+        <w:t>s</w:t>
+      </w:r>
+      <w:r>
+        <w:rPr>
+          <w:rFonts w:ascii="Times New Roman" w:hAnsi="Times New Roman" w:cs="Times New Roman"/>
+        </w:rPr>
+        <w:t xml:space="preserve"> recherch</w:t>
+      </w:r>
+      <w:r>
+        <w:rPr>
+          <w:rFonts w:ascii="Times New Roman" w:hAnsi="Times New Roman" w:cs="Times New Roman"/>
+        </w:rPr>
+        <w:t>ées</w:t>
+      </w:r>
+      <w:r>
+        <w:rPr>
+          <w:rFonts w:ascii="Times New Roman" w:hAnsi="Times New Roman" w:cs="Times New Roman"/>
+        </w:rPr>
+        <w:t xml:space="preserve"> chez un bon consultant</w:t>
+      </w:r>
+      <w:r>
+        <w:rPr>
+          <w:rFonts w:ascii="Times New Roman" w:hAnsi="Times New Roman" w:cs="Times New Roman"/>
+        </w:rPr>
+        <w:t>.</w:t>
+      </w:r>
+      <w:r>
+        <w:rPr>
+          <w:rFonts w:ascii="Times New Roman" w:hAnsi="Times New Roman" w:cs="Times New Roman"/>
+        </w:rPr>
+        <w:t xml:space="preserve"> </w:t>
+      </w:r>
+      <w:r>
+        <w:rPr>
+          <w:rFonts w:ascii="Times New Roman" w:hAnsi="Times New Roman" w:cs="Times New Roman"/>
+        </w:rPr>
+        <w:t>J</w:t>
+      </w:r>
+      <w:r>
+        <w:rPr>
+          <w:rFonts w:ascii="Times New Roman" w:hAnsi="Times New Roman" w:cs="Times New Roman"/>
+        </w:rPr>
+        <w:t xml:space="preserve">e ne peux </w:t>
+      </w:r>
+      <w:r>
+        <w:rPr>
+          <w:rFonts w:ascii="Times New Roman" w:hAnsi="Times New Roman" w:cs="Times New Roman"/>
+        </w:rPr>
+        <w:t xml:space="preserve">que </w:t>
+      </w:r>
+      <w:r>
+        <w:rPr>
+          <w:rFonts w:ascii="Times New Roman" w:hAnsi="Times New Roman" w:cs="Times New Roman"/>
+        </w:rPr>
+        <w:t>dire merci au</w:t>
+      </w:r>
+      <w:r>
+        <w:rPr>
+          <w:rFonts w:ascii="Times New Roman" w:hAnsi="Times New Roman" w:cs="Times New Roman"/>
+        </w:rPr>
+        <w:t>x</w:t>
+      </w:r>
+      <w:r>
+        <w:rPr>
+          <w:rFonts w:ascii="Times New Roman" w:hAnsi="Times New Roman" w:cs="Times New Roman"/>
+        </w:rPr>
+        <w:t xml:space="preserve"> formateur</w:t>
+      </w:r>
+      <w:r>
+        <w:rPr>
+          <w:rFonts w:ascii="Times New Roman" w:hAnsi="Times New Roman" w:cs="Times New Roman"/>
+        </w:rPr>
+        <w:t>s,</w:t>
+      </w:r>
+      <w:r>
+        <w:rPr>
+          <w:rFonts w:ascii="Times New Roman" w:hAnsi="Times New Roman" w:cs="Times New Roman"/>
+        </w:rPr>
+        <w:t xml:space="preserve"> et encourager le cabinet à multiplier les initiatives de ce genre.</w:t>
+      </w:r>
+    </w:p>
+    <w:p>
+      <w:pPr>
+        <w:jc w:val="both"/>
+        <w:rPr>
+          <w:rFonts w:ascii="Times New Roman" w:hAnsi="Times New Roman" w:cs="Times New Roman"/>
+        </w:rPr>
+      </w:pPr>
+      <w:r>
+        <w:rPr>
+          <w:rFonts w:ascii="Times New Roman" w:hAnsi="Times New Roman" w:cs="Times New Roman"/>
+        </w:rPr>
+        <w:t>Merci</w:t>
       </w:r>
     </w:p>
     <w:p>
@@ -3242,6 +3608,155 @@
     </w:lvl>
   </w:abstractNum>
   <w:abstractNum w:abstractNumId="1" w15:restartNumberingAfterBreak="0">
+    <w:nsid w:val="2E511C64"/>
+    <w:multiLevelType w:val="multilevel"/>
+    <w:tmpl w:val="9C6E99E8"/>
+    <w:lvl w:ilvl="0">
+      <w:start w:val="1"/>
+      <w:numFmt w:val="bullet"/>
+      <w:lvlText w:val=""/>
+      <w:lvlJc w:val="left"/>
+      <w:pPr>
+        <w:tabs>
+          <w:tab w:val="num" w:pos="720"/>
+        </w:tabs>
+        <w:ind w:left="720" w:hanging="360"/>
+      </w:pPr>
+      <w:rPr>
+        <w:rFonts w:ascii="Symbol" w:hAnsi="Symbol" w:hint="default"/>
+        <w:sz w:val="20"/>
+      </w:rPr>
+    </w:lvl>
+    <w:lvl w:ilvl="1" w:tentative="1">
+      <w:start w:val="1"/>
+      <w:numFmt w:val="bullet"/>
+      <w:lvlText w:val=""/>
+      <w:lvlJc w:val="left"/>
+      <w:pPr>
+        <w:tabs>
+          <w:tab w:val="num" w:pos="1440"/>
+        </w:tabs>
+        <w:ind w:left="1440" w:hanging="360"/>
+      </w:pPr>
+      <w:rPr>
+        <w:rFonts w:ascii="Symbol" w:hAnsi="Symbol" w:hint="default"/>
+        <w:sz w:val="20"/>
+      </w:rPr>
+    </w:lvl>
+    <w:lvl w:ilvl="2" w:tentative="1">
+      <w:start w:val="1"/>
+      <w:numFmt w:val="bullet"/>
+      <w:lvlText w:val=""/>
+      <w:lvlJc w:val="left"/>
+      <w:pPr>
+        <w:tabs>
+          <w:tab w:val="num" w:pos="2160"/>
+        </w:tabs>
+        <w:ind w:left="2160" w:hanging="360"/>
+      </w:pPr>
+      <w:rPr>
+        <w:rFonts w:ascii="Symbol" w:hAnsi="Symbol" w:hint="default"/>
+        <w:sz w:val="20"/>
+      </w:rPr>
+    </w:lvl>
+    <w:lvl w:ilvl="3" w:tentative="1">
+      <w:start w:val="1"/>
+      <w:numFmt w:val="bullet"/>
+      <w:lvlText w:val=""/>
+      <w:lvlJc w:val="left"/>
+      <w:pPr>
+        <w:tabs>
+          <w:tab w:val="num" w:pos="2880"/>
+        </w:tabs>
+        <w:ind w:left="2880" w:hanging="360"/>
+      </w:pPr>
+      <w:rPr>
+        <w:rFonts w:ascii="Symbol" w:hAnsi="Symbol" w:hint="default"/>
+        <w:sz w:val="20"/>
+      </w:rPr>
+    </w:lvl>
+    <w:lvl w:ilvl="4" w:tentative="1">
+      <w:start w:val="1"/>
+      <w:numFmt w:val="bullet"/>
+      <w:lvlText w:val=""/>
+      <w:lvlJc w:val="left"/>
+      <w:pPr>
+        <w:tabs>
+          <w:tab w:val="num" w:pos="3600"/>
+        </w:tabs>
+        <w:ind w:left="3600" w:hanging="360"/>
+      </w:pPr>
+      <w:rPr>
+        <w:rFonts w:ascii="Symbol" w:hAnsi="Symbol" w:hint="default"/>
+        <w:sz w:val="20"/>
+      </w:rPr>
+    </w:lvl>
+    <w:lvl w:ilvl="5" w:tentative="1">
+      <w:start w:val="1"/>
+      <w:numFmt w:val="bullet"/>
+      <w:lvlText w:val=""/>
+      <w:lvlJc w:val="left"/>
+      <w:pPr>
+        <w:tabs>
+          <w:tab w:val="num" w:pos="4320"/>
+        </w:tabs>
+        <w:ind w:left="4320" w:hanging="360"/>
+      </w:pPr>
+      <w:rPr>
+        <w:rFonts w:ascii="Symbol" w:hAnsi="Symbol" w:hint="default"/>
+        <w:sz w:val="20"/>
+      </w:rPr>
+    </w:lvl>
+    <w:lvl w:ilvl="6" w:tentative="1">
+      <w:start w:val="1"/>
+      <w:numFmt w:val="bullet"/>
+      <w:lvlText w:val=""/>
+      <w:lvlJc w:val="left"/>
+      <w:pPr>
+        <w:tabs>
+          <w:tab w:val="num" w:pos="5040"/>
+        </w:tabs>
+        <w:ind w:left="5040" w:hanging="360"/>
+      </w:pPr>
+      <w:rPr>
+        <w:rFonts w:ascii="Symbol" w:hAnsi="Symbol" w:hint="default"/>
+        <w:sz w:val="20"/>
+      </w:rPr>
+    </w:lvl>
+    <w:lvl w:ilvl="7" w:tentative="1">
+      <w:start w:val="1"/>
+      <w:numFmt w:val="bullet"/>
+      <w:lvlText w:val=""/>
+      <w:lvlJc w:val="left"/>
+      <w:pPr>
+        <w:tabs>
+          <w:tab w:val="num" w:pos="5760"/>
+        </w:tabs>
+        <w:ind w:left="5760" w:hanging="360"/>
+      </w:pPr>
+      <w:rPr>
+        <w:rFonts w:ascii="Symbol" w:hAnsi="Symbol" w:hint="default"/>
+        <w:sz w:val="20"/>
+      </w:rPr>
+    </w:lvl>
+    <w:lvl w:ilvl="8" w:tentative="1">
+      <w:start w:val="1"/>
+      <w:numFmt w:val="bullet"/>
+      <w:lvlText w:val=""/>
+      <w:lvlJc w:val="left"/>
+      <w:pPr>
+        <w:tabs>
+          <w:tab w:val="num" w:pos="6480"/>
+        </w:tabs>
+        <w:ind w:left="6480" w:hanging="360"/>
+      </w:pPr>
+      <w:rPr>
+        <w:rFonts w:ascii="Symbol" w:hAnsi="Symbol" w:hint="default"/>
+        <w:sz w:val="20"/>
+      </w:rPr>
+    </w:lvl>
+  </w:abstractNum>
+  <w:abstractNum w:abstractNumId="2" w15:restartNumberingAfterBreak="0">
     <w:nsid w:val="3494520C"/>
     <w:multiLevelType w:val="hybridMultilevel"/>
     <w:tmpl w:val="A8788350"/>
@@ -3354,7 +3869,7 @@
       </w:rPr>
     </w:lvl>
   </w:abstractNum>
-  <w:abstractNum w:abstractNumId="2" w15:restartNumberingAfterBreak="0">
+  <w:abstractNum w:abstractNumId="3" w15:restartNumberingAfterBreak="0">
     <w:nsid w:val="417270BB"/>
     <w:multiLevelType w:val="hybridMultilevel"/>
     <w:tmpl w:val="2FC0495C"/>
@@ -3467,7 +3982,7 @@
       </w:rPr>
     </w:lvl>
   </w:abstractNum>
-  <w:abstractNum w:abstractNumId="3" w15:restartNumberingAfterBreak="0">
+  <w:abstractNum w:abstractNumId="4" w15:restartNumberingAfterBreak="0">
     <w:nsid w:val="56140582"/>
     <w:multiLevelType w:val="hybridMultilevel"/>
     <w:tmpl w:val="DCA892B2"/>
@@ -3580,7 +4095,7 @@
       </w:rPr>
     </w:lvl>
   </w:abstractNum>
-  <w:abstractNum w:abstractNumId="4" w15:restartNumberingAfterBreak="0">
+  <w:abstractNum w:abstractNumId="5" w15:restartNumberingAfterBreak="0">
     <w:nsid w:val="756F664F"/>
     <w:multiLevelType w:val="hybridMultilevel"/>
     <w:tmpl w:val="5F025B54"/>
@@ -3697,16 +4212,19 @@
     <w:abstractNumId w:val="0"/>
   </w:num>
   <w:num w:numId="2" w16cid:durableId="600528152">
-    <w:abstractNumId w:val="1"/>
+    <w:abstractNumId w:val="2"/>
   </w:num>
   <w:num w:numId="3" w16cid:durableId="1086073156">
-    <w:abstractNumId w:val="2"/>
+    <w:abstractNumId w:val="3"/>
   </w:num>
   <w:num w:numId="4" w16cid:durableId="1009990895">
-    <w:abstractNumId w:val="3"/>
+    <w:abstractNumId w:val="4"/>
   </w:num>
   <w:num w:numId="5" w16cid:durableId="1914077068">
-    <w:abstractNumId w:val="4"/>
+    <w:abstractNumId w:val="5"/>
+  </w:num>
+  <w:num w:numId="6" w16cid:durableId="2075084720">
+    <w:abstractNumId w:val="1"/>
   </w:num>
 </w:numbering>
 </file>

</xml_diff>